<commit_message>
paulo cuba ensinou :(
</commit_message>
<xml_diff>
--- a/Teoria/TCC_TEÓRICO (1).docx
+++ b/Teoria/TCC_TEÓRICO (1).docx
@@ -800,25 +800,7 @@
         <w:rPr>
           <w:color w:val="000000"/>
         </w:rPr>
-        <w:t>O projeto tem como principal objetivo proporcionar aos estudantes uma plataforma qu</w:t>
-      </w:r>
-      <w:r>
-        <w:rPr>
-          <w:color w:val="000000"/>
-        </w:rPr>
-        <w:t xml:space="preserve">e os auxilie a desenvolver sua autonomia nos estudos, oferecendo recursos essenciais que facilitam a organização e o planejamento do aprendizado. Entre as funcionalidades disponíveis, destacam-se uma agenda de estudos personalizada, que permite o controle </w:t>
-      </w:r>
-      <w:r>
-        <w:rPr>
-          <w:color w:val="000000"/>
-        </w:rPr>
-        <w:t>eficiente do tempo dedicado a cada disciplina, e simulados que ajudam na preparação prática para vestibulares e provas diversas. Além disso, o projeto busca otimizar os métodos de estudo adotados pelos alunos. Para o desenvolvimento dessa plataforma, serão</w:t>
-      </w:r>
-      <w:r>
-        <w:rPr>
-          <w:color w:val="000000"/>
-        </w:rPr>
-        <w:t xml:space="preserve"> utilizadas linguagens de programação como o </w:t>
+        <w:t xml:space="preserve">O projeto tem como principal objetivo proporcionar aos estudantes uma plataforma que os auxilie a desenvolver sua autonomia nos estudos, oferecendo recursos essenciais que facilitam a organização e o planejamento do aprendizado. Entre as funcionalidades disponíveis, destacam-se uma agenda de estudos personalizada, que permite o controle eficiente do tempo dedicado a cada disciplina, e simulados que ajudam na preparação prática para vestibulares e provas diversas. Além disso, o projeto busca otimizar os métodos de estudo adotados pelos alunos. Para o desenvolvimento dessa plataforma, serão utilizadas linguagens de programação como o </w:t>
       </w:r>
       <w:proofErr w:type="spellStart"/>
       <w:r>
@@ -832,13 +814,7 @@
         <w:rPr>
           <w:color w:val="000000"/>
         </w:rPr>
-        <w:t xml:space="preserve"> para a integração do sistema, PHP e CSS para a geração dinâmica, estruturação e estilização das páginas, garantindo uma interface amigável e responsiva, além do MySQL para a gestão eficiente do banco </w:t>
-      </w:r>
-      <w:r>
-        <w:rPr>
-          <w:color w:val="000000"/>
-        </w:rPr>
-        <w:t>de dados, armazenando informações dos usuários, cronogramas e resultados dos simulados.</w:t>
+        <w:t xml:space="preserve"> para a integração do sistema, PHP e CSS para a geração dinâmica, estruturação e estilização das páginas, garantindo uma interface amigável e responsiva, além do MySQL para a gestão eficiente do banco de dados, armazenando informações dos usuários, cronogramas e resultados dos simulados.</w:t>
       </w:r>
     </w:p>
     <w:p>
@@ -2787,13 +2763,7 @@
         <w:rPr>
           <w:b/>
         </w:rPr>
-        <w:t>K</w:t>
-      </w:r>
-      <w:r>
-        <w:rPr>
-          <w:b/>
-        </w:rPr>
-        <w:t xml:space="preserve">eywords: </w:t>
+        <w:t xml:space="preserve">Keywords: </w:t>
       </w:r>
       <w:proofErr w:type="spellStart"/>
       <w:r>
@@ -3595,6 +3565,54 @@
           <w:between w:val="nil"/>
         </w:pBdr>
         <w:spacing w:line="360" w:lineRule="auto"/>
+        <w:rPr>
+          <w:bCs/>
+          <w:color w:val="000000"/>
+        </w:rPr>
+      </w:pPr>
+      <w:r>
+        <w:rPr>
+          <w:bCs/>
+          <w:color w:val="000000"/>
+        </w:rPr>
+        <w:t>O vídeo fornece uma maneira poderosa de ajudá-lo a provar seu argumento. Ao clicar em Vídeo Online, você pode colar o código de inserção do vídeo que deseja adicionar. Você também pode digitar uma palavra-chave para pesquisar online o vídeo mais adequado ao seu documento. Para dar ao documento uma aparência profissional, o Word fornece designs de cabeçalho, rodapé, folha de rosto e caixa de texto que se complementam entre si</w:t>
+      </w:r>
+      <w:r>
+        <w:rPr>
+          <w:bCs/>
+          <w:color w:val="000000"/>
+        </w:rPr>
+        <w:t xml:space="preserve"> (ROSA, 2023).</w:t>
+      </w:r>
+    </w:p>
+    <w:p>
+      <w:pPr>
+        <w:pBdr>
+          <w:top w:val="nil"/>
+          <w:left w:val="nil"/>
+          <w:bottom w:val="nil"/>
+          <w:right w:val="nil"/>
+          <w:between w:val="nil"/>
+        </w:pBdr>
+        <w:spacing w:line="360" w:lineRule="auto"/>
+        <w:ind w:left="357"/>
+        <w:jc w:val="left"/>
+        <w:rPr>
+          <w:b/>
+          <w:color w:val="000000"/>
+        </w:rPr>
+      </w:pPr>
+    </w:p>
+    <w:p>
+      <w:pPr>
+        <w:pBdr>
+          <w:top w:val="nil"/>
+          <w:left w:val="nil"/>
+          <w:bottom w:val="nil"/>
+          <w:right w:val="nil"/>
+          <w:between w:val="nil"/>
+        </w:pBdr>
+        <w:spacing w:line="360" w:lineRule="auto"/>
         <w:ind w:firstLine="709"/>
         <w:rPr>
           <w:color w:val="000000"/>
@@ -3604,13 +3622,7 @@
         <w:rPr>
           <w:color w:val="000000"/>
         </w:rPr>
-        <w:t>A tecnologia tem disponibilizado cada vez mais o acesso à educação entre estudantes, o que permite o estudo de forma autônoma e mais acessível. Nesse sentido, nosso projeto visa aumentar as possibilidades de acesso a formas independentes de estudo por meio</w:t>
-      </w:r>
-      <w:r>
-        <w:rPr>
-          <w:color w:val="000000"/>
-        </w:rPr>
-        <w:t xml:space="preserve"> digital. Apesar de que se mostrem de mais fácil acesso, ainda são bem exclusivas para sua maioria</w:t>
+        <w:t>A tecnologia tem disponibilizado cada vez mais o acesso à educação entre estudantes, o que permite o estudo de forma autônoma e mais acessível. Apesar de que se mostrem de mais fácil acesso, ainda são bem exclusivas para sua maioria</w:t>
       </w:r>
       <w:r>
         <w:rPr>
@@ -3663,13 +3675,7 @@
         <w:rPr>
           <w:color w:val="000000"/>
         </w:rPr>
-        <w:t>Diante dessa problemática, desenvolvemos uma plataforma de estudos com enfoque nos vestibulares, que utiliza um banco de questões diversas, além de oferecer um cronograma personal</w:t>
-      </w:r>
-      <w:r>
-        <w:rPr>
-          <w:color w:val="000000"/>
-        </w:rPr>
-        <w:t>izado baseado nas necessidades de cada aluno.</w:t>
+        <w:t>Diante dessa problemática, desenvolvemos uma plataforma de estudos com enfoque nos vestibulares, que utiliza um banco de questões diversas, além de oferecer um cronograma personalizado baseado nas necessidades de cada aluno.</w:t>
       </w:r>
     </w:p>
     <w:p>
@@ -3691,13 +3697,7 @@
         <w:rPr>
           <w:color w:val="000000"/>
         </w:rPr>
-        <w:t>Os estudantes serão guiados por meio de uma experiência dinâmica e personalizada para alcançar melhor desempenho em exames de seleção. Isso proporcionará um avanço substancial no conhecimento teórico individual</w:t>
-      </w:r>
-      <w:r>
-        <w:rPr>
-          <w:color w:val="000000"/>
-        </w:rPr>
-        <w:t>, a partir do aprendizado contínuo oferecido pelo programa.</w:t>
+        <w:t>Os estudantes serão guiados por meio de uma experiência dinâmica e personalizada para alcançar melhor desempenho em exames de seleção. Isso proporcionará um avanço substancial no conhecimento teórico individual, a partir do aprendizado contínuo oferecido pelo programa.</w:t>
       </w:r>
     </w:p>
     <w:p>
@@ -3733,13 +3733,7 @@
         <w:rPr>
           <w:color w:val="000000"/>
         </w:rPr>
-        <w:t>, PHP com banco de dados MySQL. Formando um sistema robusto com alta disponibil</w:t>
-      </w:r>
-      <w:r>
-        <w:rPr>
-          <w:color w:val="000000"/>
-        </w:rPr>
-        <w:t>idade, capaz de suportar altas demandas e garantir desempenho, mesmo com o grande volume de questões armazenadas em seu banco.</w:t>
+        <w:t>, PHP com banco de dados MySQL. Formando um sistema robusto com alta disponibilidade, capaz de suportar altas demandas e garantir desempenho, mesmo com o grande volume de questões armazenadas em seu banco.</w:t>
       </w:r>
     </w:p>
     <w:p>
@@ -3816,7 +3810,14 @@
         <w:rPr>
           <w:color w:val="000000"/>
         </w:rPr>
-        <w:t xml:space="preserve">Os estudantes, atualmente (2025), passam por muitas dificuldades para se organizarem no âmbito dos estudos. Com a grande quantidade e variedade de exames e vestibulares, muitos se veem perdidos em um verdadeiro oceano de </w:t>
+        <w:t xml:space="preserve">Os estudantes, atualmente (2025), passam por muitas dificuldades para se organizarem no âmbito dos estudos. Com a grande quantidade e variedade de exames e vestibulares, muitos se veem perdidos em um verdadeiro oceano </w:t>
+      </w:r>
+      <w:r>
+        <w:rPr>
+          <w:color w:val="000000"/>
+        </w:rPr>
+        <w:lastRenderedPageBreak/>
+        <w:t xml:space="preserve">de </w:t>
       </w:r>
       <w:r>
         <w:rPr>
@@ -3828,13 +3829,7 @@
         <w:rPr>
           <w:color w:val="000000"/>
         </w:rPr>
-        <w:t>, sem saber por onde começ</w:t>
-      </w:r>
-      <w:r>
-        <w:rPr>
-          <w:color w:val="000000"/>
-        </w:rPr>
-        <w:t>ar ou como manter uma rotina consistente de aprendizado.</w:t>
+        <w:t>, sem saber por onde começar ou como manter uma rotina consistente de aprendizado.</w:t>
       </w:r>
       <w:r>
         <w:rPr>
@@ -3869,13 +3864,7 @@
         <w:rPr>
           <w:color w:val="000000"/>
         </w:rPr>
-        <w:t>Além disso, os recursos disponíveis hoje geralmente estão espalhados em diferentes plataformas, o que torna a experiência cansativa e pouco prática. Um aluno pode precisar usar um site para montar cronogramas, outro para responder questões e ainda outro pa</w:t>
-      </w:r>
-      <w:r>
-        <w:rPr>
-          <w:color w:val="000000"/>
-        </w:rPr>
-        <w:t>ra acompanhar simulados, o que acaba dificultando a continuidade e a disciplina.</w:t>
+        <w:t>Além disso, os recursos disponíveis hoje geralmente estão espalhados em diferentes plataformas, o que torna a experiência cansativa e pouco prática. Um aluno pode precisar usar um site para montar cronogramas, outro para responder questões e ainda outro para acompanhar simulados, o que acaba dificultando a continuidade e a disciplina.</w:t>
       </w:r>
     </w:p>
     <w:p>
@@ -4035,13 +4024,7 @@
         <w:rPr>
           <w:color w:val="000000"/>
         </w:rPr>
-        <w:t>Desenvolver uma plataforma digital para estudos de vestibulares, com banco de questões e cronograma personalizado, vis</w:t>
-      </w:r>
-      <w:r>
-        <w:rPr>
-          <w:color w:val="000000"/>
-        </w:rPr>
-        <w:t>ando facilitar o acesso ao estudo autônomo e melhorar o desempenho dos estudantes.</w:t>
+        <w:t>Desenvolver uma plataforma digital para estudos de vestibulares, com banco de questões e cronograma personalizado, visando facilitar o acesso ao estudo autônomo e melhorar o desempenho dos estudantes.</w:t>
       </w:r>
     </w:p>
     <w:p>
@@ -4182,13 +4165,7 @@
         <w:rPr>
           <w:color w:val="000000"/>
         </w:rPr>
-        <w:t>Garantir a segurança e integrida</w:t>
-      </w:r>
-      <w:r>
-        <w:rPr>
-          <w:color w:val="000000"/>
-        </w:rPr>
-        <w:t>de dos dados do usuário por meio das boas práticas da programação em PHP.</w:t>
+        <w:t>Garantir a segurança e integridade dos dados do usuário por meio das boas práticas da programação em PHP.</w:t>
       </w:r>
     </w:p>
     <w:p>
@@ -4377,7 +4354,6 @@
           <w:bCs/>
           <w:color w:val="000000"/>
         </w:rPr>
-        <w:lastRenderedPageBreak/>
         <w:t xml:space="preserve">2. </w:t>
       </w:r>
       <w:r>
@@ -4764,54 +4740,54 @@
           <w:rFonts w:ascii="Arial" w:hAnsi="Arial" w:cs="Arial"/>
           <w:color w:val="000000"/>
         </w:rPr>
-        <w:t>Análise de Requisitos: O estudo inicial dos requisitos, já mapeado nos objetivos, será aprofundado para detalhar as funcionalidades da plataforma, como o funcionamento do banco de questões, a personalização do cronograma de estudos e a estrutura dos simulados.</w:t>
-      </w:r>
-    </w:p>
-    <w:p>
-      <w:pPr>
-        <w:pStyle w:val="paragraph"/>
-        <w:spacing w:line="360" w:lineRule="auto"/>
-        <w:textAlignment w:val="baseline"/>
+        <w:t xml:space="preserve">Análise de Requisitos: O estudo inicial dos requisitos, já mapeado nos objetivos, será aprofundado para detalhar as funcionalidades da plataforma, </w:t>
+      </w:r>
+      <w:r>
         <w:rPr>
           <w:rStyle w:val="eop"/>
           <w:rFonts w:ascii="Arial" w:hAnsi="Arial" w:cs="Arial"/>
           <w:color w:val="000000"/>
         </w:rPr>
-      </w:pPr>
-      <w:r>
+        <w:lastRenderedPageBreak/>
+        <w:t>como o funcionamento do banco de questões, a personalização do cronograma de estudos e a estrutura dos simulados.</w:t>
+      </w:r>
+    </w:p>
+    <w:p>
+      <w:pPr>
+        <w:pStyle w:val="paragraph"/>
+        <w:spacing w:line="360" w:lineRule="auto"/>
+        <w:textAlignment w:val="baseline"/>
         <w:rPr>
           <w:rStyle w:val="eop"/>
           <w:rFonts w:ascii="Arial" w:hAnsi="Arial" w:cs="Arial"/>
           <w:color w:val="000000"/>
         </w:rPr>
-        <w:t xml:space="preserve">Design da Interface e Experiência do Usuário (UI/UX): Com o auxílio da ferramenta </w:t>
-      </w:r>
-      <w:proofErr w:type="spellStart"/>
+      </w:pPr>
       <w:r>
         <w:rPr>
           <w:rStyle w:val="eop"/>
           <w:rFonts w:ascii="Arial" w:hAnsi="Arial" w:cs="Arial"/>
           <w:color w:val="000000"/>
         </w:rPr>
-        <w:t>Figma</w:t>
-      </w:r>
-      <w:proofErr w:type="spellEnd"/>
+        <w:t xml:space="preserve">Design da Interface e Experiência do Usuário (UI/UX): Com o auxílio da ferramenta </w:t>
+      </w:r>
+      <w:proofErr w:type="spellStart"/>
       <w:r>
         <w:rPr>
           <w:rStyle w:val="eop"/>
           <w:rFonts w:ascii="Arial" w:hAnsi="Arial" w:cs="Arial"/>
           <w:color w:val="000000"/>
         </w:rPr>
-        <w:t xml:space="preserve">, será criado o protótipo da interface gráfica do site. Essa fase visa a prototipagem de uma experiência dinâmica e intuitiva para o usuário, </w:t>
-      </w:r>
+        <w:t>Figma</w:t>
+      </w:r>
+      <w:proofErr w:type="spellEnd"/>
       <w:r>
         <w:rPr>
           <w:rStyle w:val="eop"/>
           <w:rFonts w:ascii="Arial" w:hAnsi="Arial" w:cs="Arial"/>
           <w:color w:val="000000"/>
         </w:rPr>
-        <w:lastRenderedPageBreak/>
-        <w:t>com a validação das telas de login, cadastro, cronograma e simulados, conforme ilustrado na seção de Desenvolvimento.</w:t>
+        <w:t>, será criado o protótipo da interface gráfica do site. Essa fase visa a prototipagem de uma experiência dinâmica e intuitiva para o usuário, com a validação das telas de login, cadastro, cronograma e simulados, conforme ilustrado na seção de Desenvolvimento.</w:t>
       </w:r>
     </w:p>
     <w:p>
@@ -5154,6 +5130,7 @@
           <w:iCs/>
           <w:color w:val="000000"/>
         </w:rPr>
+        <w:lastRenderedPageBreak/>
         <w:t>Testes de Funcionalidade:</w:t>
       </w:r>
       <w:r>
@@ -5229,16 +5206,7 @@
           <w:rFonts w:ascii="Arial" w:hAnsi="Arial" w:cs="Arial"/>
           <w:color w:val="000000"/>
         </w:rPr>
-        <w:t xml:space="preserve"> serão verificados para garantir a segurança e a integridade dos dados, </w:t>
-      </w:r>
-      <w:r>
-        <w:rPr>
-          <w:rStyle w:val="eop"/>
-          <w:rFonts w:ascii="Arial" w:hAnsi="Arial" w:cs="Arial"/>
-          <w:color w:val="000000"/>
-        </w:rPr>
-        <w:lastRenderedPageBreak/>
-        <w:t>assegurando que as informações dos usuários e os resultados dos simulados sejam armazenados corretamente</w:t>
+        <w:t xml:space="preserve"> serão verificados para garantir a segurança e a integridade dos dados, assegurando que as informações dos usuários e os resultados dos simulados sejam armazenados corretamente</w:t>
       </w:r>
       <w:r>
         <w:rPr>
@@ -5837,21 +5805,7 @@
           <w:b/>
           <w:color w:val="000000"/>
         </w:rPr>
-        <w:t>.</w:t>
-      </w:r>
-      <w:r>
-        <w:rPr>
-          <w:b/>
-          <w:color w:val="000000"/>
-        </w:rPr>
-        <w:t xml:space="preserve"> </w:t>
-      </w:r>
-      <w:r>
-        <w:rPr>
-          <w:b/>
-          <w:color w:val="000000"/>
-        </w:rPr>
-        <w:t>DESENVOLVIMENTO</w:t>
+        <w:t>. DESENVOLVIMENTO</w:t>
       </w:r>
     </w:p>
     <w:p>
@@ -6521,6 +6475,141 @@
           <w:between w:val="nil"/>
         </w:pBdr>
         <w:spacing w:line="360" w:lineRule="auto"/>
+      </w:pPr>
+    </w:p>
+    <w:p>
+      <w:pPr>
+        <w:pBdr>
+          <w:top w:val="nil"/>
+          <w:left w:val="nil"/>
+          <w:bottom w:val="nil"/>
+          <w:right w:val="nil"/>
+          <w:between w:val="nil"/>
+        </w:pBdr>
+        <w:spacing w:line="360" w:lineRule="auto"/>
+      </w:pPr>
+    </w:p>
+    <w:p>
+      <w:pPr>
+        <w:pBdr>
+          <w:top w:val="nil"/>
+          <w:left w:val="nil"/>
+          <w:bottom w:val="nil"/>
+          <w:right w:val="nil"/>
+          <w:between w:val="nil"/>
+        </w:pBdr>
+        <w:spacing w:line="360" w:lineRule="auto"/>
+      </w:pPr>
+    </w:p>
+    <w:p>
+      <w:pPr>
+        <w:pBdr>
+          <w:top w:val="nil"/>
+          <w:left w:val="nil"/>
+          <w:bottom w:val="nil"/>
+          <w:right w:val="nil"/>
+          <w:between w:val="nil"/>
+        </w:pBdr>
+        <w:spacing w:line="360" w:lineRule="auto"/>
+      </w:pPr>
+    </w:p>
+    <w:p>
+      <w:pPr>
+        <w:pBdr>
+          <w:top w:val="nil"/>
+          <w:left w:val="nil"/>
+          <w:bottom w:val="nil"/>
+          <w:right w:val="nil"/>
+          <w:between w:val="nil"/>
+        </w:pBdr>
+        <w:spacing w:line="360" w:lineRule="auto"/>
+      </w:pPr>
+    </w:p>
+    <w:p>
+      <w:pPr>
+        <w:pBdr>
+          <w:top w:val="nil"/>
+          <w:left w:val="nil"/>
+          <w:bottom w:val="nil"/>
+          <w:right w:val="nil"/>
+          <w:between w:val="nil"/>
+        </w:pBdr>
+        <w:spacing w:line="360" w:lineRule="auto"/>
+      </w:pPr>
+    </w:p>
+    <w:p>
+      <w:pPr>
+        <w:pBdr>
+          <w:top w:val="nil"/>
+          <w:left w:val="nil"/>
+          <w:bottom w:val="nil"/>
+          <w:right w:val="nil"/>
+          <w:between w:val="nil"/>
+        </w:pBdr>
+        <w:spacing w:line="360" w:lineRule="auto"/>
+      </w:pPr>
+    </w:p>
+    <w:p>
+      <w:pPr>
+        <w:pBdr>
+          <w:top w:val="nil"/>
+          <w:left w:val="nil"/>
+          <w:bottom w:val="nil"/>
+          <w:right w:val="nil"/>
+          <w:between w:val="nil"/>
+        </w:pBdr>
+        <w:spacing w:line="360" w:lineRule="auto"/>
+      </w:pPr>
+    </w:p>
+    <w:p>
+      <w:pPr>
+        <w:pBdr>
+          <w:top w:val="nil"/>
+          <w:left w:val="nil"/>
+          <w:bottom w:val="nil"/>
+          <w:right w:val="nil"/>
+          <w:between w:val="nil"/>
+        </w:pBdr>
+        <w:spacing w:line="360" w:lineRule="auto"/>
+      </w:pPr>
+    </w:p>
+    <w:p>
+      <w:pPr>
+        <w:pBdr>
+          <w:top w:val="nil"/>
+          <w:left w:val="nil"/>
+          <w:bottom w:val="nil"/>
+          <w:right w:val="nil"/>
+          <w:between w:val="nil"/>
+        </w:pBdr>
+        <w:spacing w:line="360" w:lineRule="auto"/>
+      </w:pPr>
+    </w:p>
+    <w:p>
+      <w:pPr>
+        <w:rPr>
+          <w:b/>
+          <w:color w:val="000000"/>
+        </w:rPr>
+      </w:pPr>
+      <w:r>
+        <w:rPr>
+          <w:b/>
+          <w:color w:val="000000"/>
+        </w:rPr>
+        <w:br w:type="page"/>
+      </w:r>
+    </w:p>
+    <w:p>
+      <w:pPr>
+        <w:pBdr>
+          <w:top w:val="nil"/>
+          <w:left w:val="nil"/>
+          <w:bottom w:val="nil"/>
+          <w:right w:val="nil"/>
+          <w:between w:val="nil"/>
+        </w:pBdr>
+        <w:spacing w:line="360" w:lineRule="auto"/>
         <w:jc w:val="left"/>
         <w:rPr>
           <w:b/>
@@ -6532,6 +6621,7 @@
           <w:b/>
           <w:color w:val="000000"/>
         </w:rPr>
+        <w:lastRenderedPageBreak/>
         <w:t>4</w:t>
       </w:r>
       <w:r>
@@ -6604,446 +6694,55 @@
     </w:p>
     <w:p>
       <w:pPr>
-        <w:pBdr>
-          <w:top w:val="nil"/>
-          <w:left w:val="nil"/>
-          <w:bottom w:val="nil"/>
-          <w:right w:val="nil"/>
-          <w:between w:val="nil"/>
-        </w:pBdr>
-        <w:spacing w:line="360" w:lineRule="auto"/>
-        <w:rPr>
-          <w:color w:val="000000"/>
-        </w:rPr>
-      </w:pPr>
-    </w:p>
-    <w:p>
-      <w:pPr>
-        <w:pBdr>
-          <w:top w:val="nil"/>
-          <w:left w:val="nil"/>
-          <w:bottom w:val="nil"/>
-          <w:right w:val="nil"/>
-          <w:between w:val="nil"/>
-        </w:pBdr>
-        <w:spacing w:line="360" w:lineRule="auto"/>
-        <w:rPr>
-          <w:color w:val="000000"/>
-        </w:rPr>
-      </w:pPr>
-    </w:p>
-    <w:p>
-      <w:pPr>
-        <w:pBdr>
-          <w:top w:val="nil"/>
-          <w:left w:val="nil"/>
-          <w:bottom w:val="nil"/>
-          <w:right w:val="nil"/>
-          <w:between w:val="nil"/>
-        </w:pBdr>
-        <w:spacing w:line="360" w:lineRule="auto"/>
-        <w:rPr>
-          <w:color w:val="000000"/>
-        </w:rPr>
-      </w:pPr>
-    </w:p>
-    <w:p>
-      <w:pPr>
-        <w:pBdr>
-          <w:top w:val="nil"/>
-          <w:left w:val="nil"/>
-          <w:bottom w:val="nil"/>
-          <w:right w:val="nil"/>
-          <w:between w:val="nil"/>
-        </w:pBdr>
-        <w:spacing w:line="360" w:lineRule="auto"/>
-        <w:rPr>
-          <w:color w:val="000000"/>
-        </w:rPr>
-      </w:pPr>
-    </w:p>
-    <w:p>
-      <w:pPr>
-        <w:pBdr>
-          <w:top w:val="nil"/>
-          <w:left w:val="nil"/>
-          <w:bottom w:val="nil"/>
-          <w:right w:val="nil"/>
-          <w:between w:val="nil"/>
-        </w:pBdr>
-        <w:spacing w:line="360" w:lineRule="auto"/>
-        <w:rPr>
-          <w:color w:val="000000"/>
-        </w:rPr>
-      </w:pPr>
-    </w:p>
-    <w:p>
-      <w:pPr>
-        <w:pBdr>
-          <w:top w:val="nil"/>
-          <w:left w:val="nil"/>
-          <w:bottom w:val="nil"/>
-          <w:right w:val="nil"/>
-          <w:between w:val="nil"/>
-        </w:pBdr>
-        <w:spacing w:line="360" w:lineRule="auto"/>
-        <w:rPr>
-          <w:color w:val="000000"/>
-        </w:rPr>
-      </w:pPr>
-    </w:p>
-    <w:p>
-      <w:pPr>
-        <w:pBdr>
-          <w:top w:val="nil"/>
-          <w:left w:val="nil"/>
-          <w:bottom w:val="nil"/>
-          <w:right w:val="nil"/>
-          <w:between w:val="nil"/>
-        </w:pBdr>
-        <w:spacing w:line="360" w:lineRule="auto"/>
-        <w:rPr>
-          <w:color w:val="000000"/>
-        </w:rPr>
-      </w:pPr>
-    </w:p>
-    <w:p>
-      <w:pPr>
-        <w:pBdr>
-          <w:top w:val="nil"/>
-          <w:left w:val="nil"/>
-          <w:bottom w:val="nil"/>
-          <w:right w:val="nil"/>
-          <w:between w:val="nil"/>
-        </w:pBdr>
-        <w:spacing w:line="360" w:lineRule="auto"/>
-        <w:rPr>
-          <w:color w:val="000000"/>
-        </w:rPr>
-      </w:pPr>
-    </w:p>
-    <w:p>
-      <w:pPr>
-        <w:pBdr>
-          <w:top w:val="nil"/>
-          <w:left w:val="nil"/>
-          <w:bottom w:val="nil"/>
-          <w:right w:val="nil"/>
-          <w:between w:val="nil"/>
-        </w:pBdr>
-        <w:spacing w:line="360" w:lineRule="auto"/>
-        <w:rPr>
-          <w:color w:val="000000"/>
-        </w:rPr>
-      </w:pPr>
-    </w:p>
-    <w:p>
-      <w:pPr>
-        <w:pBdr>
-          <w:top w:val="nil"/>
-          <w:left w:val="nil"/>
-          <w:bottom w:val="nil"/>
-          <w:right w:val="nil"/>
-          <w:between w:val="nil"/>
-        </w:pBdr>
-        <w:spacing w:line="360" w:lineRule="auto"/>
-        <w:rPr>
-          <w:color w:val="000000"/>
-        </w:rPr>
-      </w:pPr>
-    </w:p>
-    <w:p>
-      <w:pPr>
-        <w:pBdr>
-          <w:top w:val="nil"/>
-          <w:left w:val="nil"/>
-          <w:bottom w:val="nil"/>
-          <w:right w:val="nil"/>
-          <w:between w:val="nil"/>
-        </w:pBdr>
-        <w:spacing w:line="360" w:lineRule="auto"/>
-        <w:rPr>
-          <w:color w:val="000000"/>
-        </w:rPr>
-      </w:pPr>
-    </w:p>
-    <w:p>
-      <w:pPr>
-        <w:pBdr>
-          <w:top w:val="nil"/>
-          <w:left w:val="nil"/>
-          <w:bottom w:val="nil"/>
-          <w:right w:val="nil"/>
-          <w:between w:val="nil"/>
-        </w:pBdr>
-        <w:spacing w:line="360" w:lineRule="auto"/>
-        <w:rPr>
-          <w:color w:val="000000"/>
-        </w:rPr>
-      </w:pPr>
-    </w:p>
-    <w:p>
-      <w:pPr>
-        <w:pBdr>
-          <w:top w:val="nil"/>
-          <w:left w:val="nil"/>
-          <w:bottom w:val="nil"/>
-          <w:right w:val="nil"/>
-          <w:between w:val="nil"/>
-        </w:pBdr>
-        <w:spacing w:line="360" w:lineRule="auto"/>
-        <w:rPr>
-          <w:color w:val="000000"/>
-        </w:rPr>
-      </w:pPr>
-    </w:p>
-    <w:p>
-      <w:pPr>
-        <w:pBdr>
-          <w:top w:val="nil"/>
-          <w:left w:val="nil"/>
-          <w:bottom w:val="nil"/>
-          <w:right w:val="nil"/>
-          <w:between w:val="nil"/>
-        </w:pBdr>
-        <w:spacing w:line="360" w:lineRule="auto"/>
-        <w:rPr>
-          <w:color w:val="000000"/>
-        </w:rPr>
-      </w:pPr>
-    </w:p>
-    <w:p>
-      <w:pPr>
-        <w:pBdr>
-          <w:top w:val="nil"/>
-          <w:left w:val="nil"/>
-          <w:bottom w:val="nil"/>
-          <w:right w:val="nil"/>
-          <w:between w:val="nil"/>
-        </w:pBdr>
-        <w:spacing w:line="360" w:lineRule="auto"/>
-        <w:rPr>
-          <w:color w:val="000000"/>
-        </w:rPr>
-      </w:pPr>
-    </w:p>
-    <w:p>
-      <w:pPr>
-        <w:pBdr>
-          <w:top w:val="nil"/>
-          <w:left w:val="nil"/>
-          <w:bottom w:val="nil"/>
-          <w:right w:val="nil"/>
-          <w:between w:val="nil"/>
-        </w:pBdr>
-        <w:spacing w:line="360" w:lineRule="auto"/>
-        <w:rPr>
-          <w:color w:val="000000"/>
-        </w:rPr>
-      </w:pPr>
-    </w:p>
-    <w:p>
-      <w:pPr>
-        <w:pBdr>
-          <w:top w:val="nil"/>
-          <w:left w:val="nil"/>
-          <w:bottom w:val="nil"/>
-          <w:right w:val="nil"/>
-          <w:between w:val="nil"/>
-        </w:pBdr>
-        <w:spacing w:line="360" w:lineRule="auto"/>
-        <w:rPr>
-          <w:color w:val="000000"/>
-        </w:rPr>
-      </w:pPr>
-    </w:p>
-    <w:p>
-      <w:pPr>
-        <w:pBdr>
-          <w:top w:val="nil"/>
-          <w:left w:val="nil"/>
-          <w:bottom w:val="nil"/>
-          <w:right w:val="nil"/>
-          <w:between w:val="nil"/>
-        </w:pBdr>
-        <w:spacing w:line="360" w:lineRule="auto"/>
-        <w:rPr>
-          <w:color w:val="000000"/>
-        </w:rPr>
-      </w:pPr>
-    </w:p>
-    <w:p>
-      <w:pPr>
-        <w:pBdr>
-          <w:top w:val="nil"/>
-          <w:left w:val="nil"/>
-          <w:bottom w:val="nil"/>
-          <w:right w:val="nil"/>
-          <w:between w:val="nil"/>
-        </w:pBdr>
-        <w:spacing w:line="360" w:lineRule="auto"/>
-        <w:rPr>
-          <w:color w:val="000000"/>
-        </w:rPr>
-      </w:pPr>
-    </w:p>
-    <w:p>
-      <w:pPr>
-        <w:pBdr>
-          <w:top w:val="nil"/>
-          <w:left w:val="nil"/>
-          <w:bottom w:val="nil"/>
-          <w:right w:val="nil"/>
-          <w:between w:val="nil"/>
-        </w:pBdr>
-        <w:spacing w:line="360" w:lineRule="auto"/>
-        <w:rPr>
-          <w:color w:val="000000"/>
-        </w:rPr>
-      </w:pPr>
-    </w:p>
-    <w:p>
-      <w:pPr>
-        <w:pBdr>
-          <w:top w:val="nil"/>
-          <w:left w:val="nil"/>
-          <w:bottom w:val="nil"/>
-          <w:right w:val="nil"/>
-          <w:between w:val="nil"/>
-        </w:pBdr>
-        <w:spacing w:line="360" w:lineRule="auto"/>
-        <w:rPr>
-          <w:color w:val="000000"/>
-        </w:rPr>
-      </w:pPr>
-    </w:p>
-    <w:p>
-      <w:pPr>
-        <w:pBdr>
-          <w:top w:val="nil"/>
-          <w:left w:val="nil"/>
-          <w:bottom w:val="nil"/>
-          <w:right w:val="nil"/>
-          <w:between w:val="nil"/>
-        </w:pBdr>
-        <w:spacing w:line="360" w:lineRule="auto"/>
-        <w:rPr>
-          <w:color w:val="000000"/>
-        </w:rPr>
-      </w:pPr>
-    </w:p>
-    <w:p>
-      <w:pPr>
-        <w:pBdr>
-          <w:top w:val="nil"/>
-          <w:left w:val="nil"/>
-          <w:bottom w:val="nil"/>
-          <w:right w:val="nil"/>
-          <w:between w:val="nil"/>
-        </w:pBdr>
-        <w:spacing w:line="360" w:lineRule="auto"/>
-        <w:rPr>
-          <w:color w:val="000000"/>
-        </w:rPr>
-      </w:pPr>
-    </w:p>
-    <w:p>
-      <w:pPr>
-        <w:pBdr>
-          <w:top w:val="nil"/>
-          <w:left w:val="nil"/>
-          <w:bottom w:val="nil"/>
-          <w:right w:val="nil"/>
-          <w:between w:val="nil"/>
-        </w:pBdr>
-        <w:spacing w:line="360" w:lineRule="auto"/>
-        <w:rPr>
-          <w:color w:val="000000"/>
-        </w:rPr>
-      </w:pPr>
-    </w:p>
-    <w:p>
-      <w:pPr>
-        <w:pBdr>
-          <w:top w:val="nil"/>
-          <w:left w:val="nil"/>
-          <w:bottom w:val="nil"/>
-          <w:right w:val="nil"/>
-          <w:between w:val="nil"/>
-        </w:pBdr>
-        <w:spacing w:line="360" w:lineRule="auto"/>
-        <w:rPr>
-          <w:color w:val="000000"/>
-        </w:rPr>
-      </w:pPr>
-    </w:p>
-    <w:p>
-      <w:pPr>
-        <w:pBdr>
-          <w:top w:val="nil"/>
-          <w:left w:val="nil"/>
-          <w:bottom w:val="nil"/>
-          <w:right w:val="nil"/>
-          <w:between w:val="nil"/>
-        </w:pBdr>
-        <w:spacing w:line="360" w:lineRule="auto"/>
-        <w:rPr>
-          <w:color w:val="000000"/>
-        </w:rPr>
-      </w:pPr>
-    </w:p>
-    <w:p>
-      <w:pPr>
-        <w:pBdr>
-          <w:top w:val="nil"/>
-          <w:left w:val="nil"/>
-          <w:bottom w:val="nil"/>
-          <w:right w:val="nil"/>
-          <w:between w:val="nil"/>
-        </w:pBdr>
-        <w:spacing w:line="360" w:lineRule="auto"/>
-        <w:rPr>
-          <w:color w:val="000000"/>
-        </w:rPr>
-      </w:pPr>
-    </w:p>
-    <w:p>
-      <w:pPr>
-        <w:pBdr>
-          <w:top w:val="nil"/>
-          <w:left w:val="nil"/>
-          <w:bottom w:val="nil"/>
-          <w:right w:val="nil"/>
-          <w:between w:val="nil"/>
-        </w:pBdr>
-        <w:spacing w:line="360" w:lineRule="auto"/>
-        <w:rPr>
-          <w:color w:val="000000"/>
-        </w:rPr>
-      </w:pPr>
-    </w:p>
-    <w:p>
-      <w:pPr>
-        <w:pBdr>
-          <w:top w:val="nil"/>
-          <w:left w:val="nil"/>
-          <w:bottom w:val="nil"/>
-          <w:right w:val="nil"/>
-          <w:between w:val="nil"/>
-        </w:pBdr>
-        <w:spacing w:line="360" w:lineRule="auto"/>
-        <w:jc w:val="left"/>
-        <w:rPr>
-          <w:b/>
-          <w:color w:val="000000"/>
-        </w:rPr>
-      </w:pPr>
-      <w:r>
-        <w:rPr>
-          <w:b/>
-          <w:color w:val="000000"/>
-        </w:rPr>
+        <w:rPr>
+          <w:color w:val="000000"/>
+        </w:rPr>
+      </w:pPr>
+      <w:r>
+        <w:rPr>
+          <w:color w:val="000000"/>
+        </w:rPr>
+        <w:br w:type="page"/>
+      </w:r>
+    </w:p>
+    <w:p>
+      <w:pPr>
+        <w:rPr>
+          <w:b/>
+          <w:color w:val="000000"/>
+        </w:rPr>
+      </w:pPr>
+      <w:r>
+        <w:rPr>
+          <w:b/>
+          <w:color w:val="000000"/>
+        </w:rPr>
+        <w:lastRenderedPageBreak/>
         <w:t>REFERÊNCIAS</w:t>
+      </w:r>
+    </w:p>
+    <w:p>
+      <w:pPr>
+        <w:rPr>
+          <w:b/>
+          <w:color w:val="000000"/>
+        </w:rPr>
+      </w:pPr>
+    </w:p>
+    <w:p>
+      <w:pPr>
+        <w:rPr>
+          <w:color w:val="000000"/>
+          <w:sz w:val="32"/>
+          <w:szCs w:val="32"/>
+        </w:rPr>
+      </w:pPr>
+      <w:r>
+        <w:rPr>
+          <w:color w:val="222222"/>
+          <w:shd w:val="clear" w:color="auto" w:fill="FFFFFF"/>
+        </w:rPr>
+        <w:t>ROSA, João Vitor de Moura. Desenvolvimento de uma aplicação web para simulados preparatórios de vestibular com enfoque no ENEM. 2023.</w:t>
       </w:r>
     </w:p>
     <w:p>
@@ -7169,14 +6868,7 @@
             <w:color w:val="0000FF"/>
             <w:u w:val="single"/>
           </w:rPr>
-          <w:t>Democratização e uso das tecno</w:t>
-        </w:r>
-        <w:r>
-          <w:rPr>
-            <w:color w:val="0000FF"/>
-            <w:u w:val="single"/>
-          </w:rPr>
-          <w:t>logias digitais nas escolas do campo: um estudo de caso | Perspectiva</w:t>
+          <w:t>Democratização e uso das tecnologias digitais nas escolas do campo: um estudo de caso | Perspectiva</w:t>
         </w:r>
       </w:hyperlink>
       <w:r>
@@ -7294,7 +6986,7 @@
               <wp:extent cx="0" cy="38100"/>
               <wp:effectExtent l="0" t="0" r="0" b="0"/>
               <wp:wrapNone/>
-              <wp:docPr id="797939016" name=""/>
+              <wp:docPr id="797939016" name="Conector de Seta Reta 797939016"/>
               <wp:cNvGraphicFramePr/>
               <a:graphic xmlns:a="http://schemas.openxmlformats.org/drawingml/2006/main">
                 <a:graphicData uri="http://schemas.microsoft.com/office/word/2010/wordprocessingShape">
@@ -10491,9 +10183,12 @@
 </file>
 
 <file path=customXml/item1.xml><?xml version="1.0" encoding="utf-8"?>
-<go:gDocsCustomXmlDataStorage xmlns:go="http://customooxmlschemas.google.com/" xmlns:r="http://schemas.openxmlformats.org/officeDocument/2006/relationships" uri="GoogleDocsCustomDataVersion2">
-  <go:docsCustomData xmlns:go="http://customooxmlschemas.google.com/" roundtripDataSignature="AMtx7mjv/zLfrQYOGfx1UrrxiXCHXmDEBg==">CgMxLjAyDmgueTBvYTB2N2NjbHpkMg5oLmR1aXRzeTdjd2lpbzIOaC5jcHhhb283dW1qMXoyDmguNzc4Mjc2dmUzeDJhMg5oLmkwNDNlbWt0ZHgxNTIOaC45NDhrMjcxejV3MmUyDmgua25tMzBsY2F5dHhxMg1oLjV2eXR0cXE0NzA4Mg5oLnR2YXhiaHMwMnBsMTIOaC4yZTRqbmxrYXRubHEyDmguZGNqajN2aWlkMm1nMg5oLjM5MGk2NjlxdndodzgAciExb2xFQnhETFphd1liYTVaYWFUWXhiUXlKRkVFQmJNTEM=</go:docsCustomData>
-</go:gDocsCustomXmlDataStorage>
+<?mso-contentType ?>
+<FormTemplates xmlns="http://schemas.microsoft.com/sharepoint/v3/contenttype/forms">
+  <Display>DocumentLibraryForm</Display>
+  <Edit>DocumentLibraryForm</Edit>
+  <New>DocumentLibraryForm</New>
+</FormTemplates>
 </file>
 
 <file path=customXml/item2.xml><?xml version="1.0" encoding="utf-8"?>
@@ -10665,15 +10360,16 @@
 </file>
 
 <file path=customXml/item3.xml><?xml version="1.0" encoding="utf-8"?>
-<?mso-contentType ?>
-<FormTemplates xmlns="http://schemas.microsoft.com/sharepoint/v3/contenttype/forms">
-  <Display>DocumentLibraryForm</Display>
-  <Edit>DocumentLibraryForm</Edit>
-  <New>DocumentLibraryForm</New>
-</FormTemplates>
+<go:gDocsCustomXmlDataStorage xmlns:go="http://customooxmlschemas.google.com/" xmlns:r="http://schemas.openxmlformats.org/officeDocument/2006/relationships" uri="GoogleDocsCustomDataVersion2">
+  <go:docsCustomData xmlns:go="http://customooxmlschemas.google.com/" roundtripDataSignature="AMtx7mjv/zLfrQYOGfx1UrrxiXCHXmDEBg==">CgMxLjAyDmgueTBvYTB2N2NjbHpkMg5oLmR1aXRzeTdjd2lpbzIOaC5jcHhhb283dW1qMXoyDmguNzc4Mjc2dmUzeDJhMg5oLmkwNDNlbWt0ZHgxNTIOaC45NDhrMjcxejV3MmUyDmgua25tMzBsY2F5dHhxMg1oLjV2eXR0cXE0NzA4Mg5oLnR2YXhiaHMwMnBsMTIOaC4yZTRqbmxrYXRubHEyDmguZGNqajN2aWlkMm1nMg5oLjM5MGk2NjlxdndodzgAciExb2xFQnhETFphd1liYTVaYWFUWXhiUXlKRkVFQmJNTEM=</go:docsCustomData>
+</go:gDocsCustomXmlDataStorage>
 </file>
 
 <file path=customXml/item4.xml><?xml version="1.0" encoding="utf-8"?>
+<b:Sources xmlns:b="http://schemas.openxmlformats.org/officeDocument/2006/bibliography" xmlns="http://schemas.openxmlformats.org/officeDocument/2006/bibliography" SelectedStyle="\APASixthEditionOfficeOnline.xsl" StyleName="APA" Version="6"/>
+</file>
+
+<file path=customXml/item5.xml><?xml version="1.0" encoding="utf-8"?>
 <p:properties xmlns:p="http://schemas.microsoft.com/office/2006/metadata/properties" xmlns:xsi="http://www.w3.org/2001/XMLSchema-instance" xmlns:pc="http://schemas.microsoft.com/office/infopath/2007/PartnerControls">
   <documentManagement>
     <_activity xmlns="9667053e-5d43-4404-a573-3d319869482f" xsi:nil="true"/>
@@ -10681,15 +10377,10 @@
 </p:properties>
 </file>
 
-<file path=customXml/item5.xml><?xml version="1.0" encoding="utf-8"?>
-<b:Sources xmlns:b="http://schemas.openxmlformats.org/officeDocument/2006/bibliography" xmlns="http://schemas.openxmlformats.org/officeDocument/2006/bibliography" SelectedStyle="\APASixthEditionOfficeOnline.xsl" StyleName="APA" Version="6"/>
-</file>
-
 <file path=customXml/itemProps1.xml><?xml version="1.0" encoding="utf-8"?>
-<ds:datastoreItem xmlns:ds="http://schemas.openxmlformats.org/officeDocument/2006/customXml" ds:itemID="{11111111-1234-1234-1234-123412341234}">
+<ds:datastoreItem xmlns:ds="http://schemas.openxmlformats.org/officeDocument/2006/customXml" ds:itemID="{0F861983-B8B7-42BE-8012-C0A181031F25}">
   <ds:schemaRefs>
-    <ds:schemaRef ds:uri="http://schemas.openxmlformats.org/officeDocument/2006/relationships"/>
-    <ds:schemaRef ds:uri="http://customooxmlschemas.google.com/"/>
+    <ds:schemaRef ds:uri="http://schemas.microsoft.com/sharepoint/v3/contenttype/forms"/>
   </ds:schemaRefs>
 </ds:datastoreItem>
 </file>
@@ -10713,33 +10404,28 @@
 </file>
 
 <file path=customXml/itemProps3.xml><?xml version="1.0" encoding="utf-8"?>
-<ds:datastoreItem xmlns:ds="http://schemas.openxmlformats.org/officeDocument/2006/customXml" ds:itemID="{0F861983-B8B7-42BE-8012-C0A181031F25}">
+<ds:datastoreItem xmlns:ds="http://schemas.openxmlformats.org/officeDocument/2006/customXml" ds:itemID="{11111111-1234-1234-1234-123412341234}">
   <ds:schemaRefs>
-    <ds:schemaRef ds:uri="http://schemas.microsoft.com/sharepoint/v3/contenttype/forms"/>
+    <ds:schemaRef ds:uri="http://customooxmlschemas.google.com/"/>
+    <ds:schemaRef ds:uri="http://schemas.openxmlformats.org/officeDocument/2006/relationships"/>
   </ds:schemaRefs>
 </ds:datastoreItem>
 </file>
 
 <file path=customXml/itemProps4.xml><?xml version="1.0" encoding="utf-8"?>
-<ds:datastoreItem xmlns:ds="http://schemas.openxmlformats.org/officeDocument/2006/customXml" ds:itemID="{B829FA79-D72E-473A-9901-B5C79BED7494}">
+<ds:datastoreItem xmlns:ds="http://schemas.openxmlformats.org/officeDocument/2006/customXml" ds:itemID="{0C3C49B8-1285-4B2B-B981-7181AFD3FB63}">
   <ds:schemaRefs>
-    <ds:schemaRef ds:uri="http://purl.org/dc/elements/1.1/"/>
-    <ds:schemaRef ds:uri="http://schemas.microsoft.com/office/2006/metadata/properties"/>
-    <ds:schemaRef ds:uri="http://purl.org/dc/terms/"/>
-    <ds:schemaRef ds:uri="http://schemas.openxmlformats.org/package/2006/metadata/core-properties"/>
-    <ds:schemaRef ds:uri="http://schemas.microsoft.com/office/2006/documentManagement/types"/>
-    <ds:schemaRef ds:uri="http://schemas.microsoft.com/office/infopath/2007/PartnerControls"/>
-    <ds:schemaRef ds:uri="9667053e-5d43-4404-a573-3d319869482f"/>
-    <ds:schemaRef ds:uri="http://www.w3.org/XML/1998/namespace"/>
-    <ds:schemaRef ds:uri="http://purl.org/dc/dcmitype/"/>
+    <ds:schemaRef ds:uri="http://schemas.openxmlformats.org/officeDocument/2006/bibliography"/>
   </ds:schemaRefs>
 </ds:datastoreItem>
 </file>
 
 <file path=customXml/itemProps5.xml><?xml version="1.0" encoding="utf-8"?>
-<ds:datastoreItem xmlns:ds="http://schemas.openxmlformats.org/officeDocument/2006/customXml" ds:itemID="{0C3C49B8-1285-4B2B-B981-7181AFD3FB63}">
+<ds:datastoreItem xmlns:ds="http://schemas.openxmlformats.org/officeDocument/2006/customXml" ds:itemID="{B829FA79-D72E-473A-9901-B5C79BED7494}">
   <ds:schemaRefs>
-    <ds:schemaRef ds:uri="http://schemas.openxmlformats.org/officeDocument/2006/bibliography"/>
+    <ds:schemaRef ds:uri="http://schemas.microsoft.com/office/2006/metadata/properties"/>
+    <ds:schemaRef ds:uri="http://schemas.microsoft.com/office/infopath/2007/PartnerControls"/>
+    <ds:schemaRef ds:uri="9667053e-5d43-4404-a573-3d319869482f"/>
   </ds:schemaRefs>
 </ds:datastoreItem>
 </file>
</xml_diff>